<commit_message>
about to start modeling for approaches 1 and 2
</commit_message>
<xml_diff>
--- a/project/CISC 451 - Final Report.docx
+++ b/project/CISC 451 - Final Report.docx
@@ -423,19 +423,79 @@
         <w:rPr>
           <w:rFonts w:ascii="Times New Roman" w:hAnsi="Times New Roman"/>
           <w:color w:val="4472C4" w:themeColor="accent1"/>
-          <w:sz w:val="32"/>
-          <w:szCs w:val="32"/>
-        </w:rPr>
-      </w:pPr>
-      <w:r>
+          <w:sz w:val="28"/>
+          <w:szCs w:val="28"/>
+        </w:rPr>
+      </w:pPr>
+      <w:r>
+        <w:rPr>
+          <w:rFonts w:ascii="Times New Roman" w:hAnsi="Times New Roman"/>
+          <w:color w:val="4472C4" w:themeColor="accent1"/>
+          <w:sz w:val="28"/>
+          <w:szCs w:val="28"/>
+        </w:rPr>
+        <w:t>Feature Engineering and Supervised Learning in Professional Ice Hockey</w:t>
+      </w:r>
+    </w:p>
+    <w:p>
+      <w:pPr>
+        <w:jc w:val="right"/>
+        <w:rPr>
+          <w:rFonts w:ascii="Times New Roman" w:hAnsi="Times New Roman"/>
+          <w:color w:val="4472C4" w:themeColor="accent1"/>
+          <w:sz w:val="28"/>
+          <w:szCs w:val="28"/>
+        </w:rPr>
+      </w:pPr>
+      <w:r>
+        <w:rPr>
+          <w:rFonts w:ascii="Times New Roman" w:hAnsi="Times New Roman"/>
+          <w:color w:val="4472C4" w:themeColor="accent1"/>
+          <w:sz w:val="28"/>
+          <w:szCs w:val="28"/>
+        </w:rPr>
+        <w:t xml:space="preserve"> </w:t>
+      </w:r>
+    </w:p>
+    <w:p>
+      <w:pPr>
+        <w:jc w:val="right"/>
+        <w:rPr>
+          <w:rFonts w:ascii="Times New Roman" w:hAnsi="Times New Roman"/>
+          <w:color w:val="4472C4" w:themeColor="accent1"/>
+          <w:sz w:val="28"/>
+          <w:szCs w:val="28"/>
+        </w:rPr>
+      </w:pPr>
+      <w:r>
+        <w:rPr>
+          <w:rFonts w:ascii="Times New Roman" w:hAnsi="Times New Roman"/>
+          <w:color w:val="4472C4" w:themeColor="accent1"/>
+          <w:sz w:val="28"/>
+          <w:szCs w:val="28"/>
+        </w:rPr>
+        <w:t>Final</w:t>
+      </w:r>
+      <w:r>
+        <w:rPr>
+          <w:rFonts w:ascii="Times New Roman" w:hAnsi="Times New Roman"/>
+          <w:color w:val="4472C4" w:themeColor="accent1"/>
+          <w:sz w:val="28"/>
+          <w:szCs w:val="28"/>
+        </w:rPr>
+        <w:t xml:space="preserve"> Report</w:t>
+      </w:r>
+    </w:p>
+    <w:p>
+      <w:pPr>
+        <w:jc w:val="right"/>
         <w:rPr>
           <w:rFonts w:ascii="Times New Roman" w:hAnsi="Times New Roman"/>
           <w:color w:val="4472C4" w:themeColor="accent1"/>
           <w:sz w:val="32"/>
           <w:szCs w:val="32"/>
         </w:rPr>
-        <w:t>Predicting Match Outcomes in Professional Ice Hockey</w:t>
-      </w:r>
+      </w:pPr>
     </w:p>
     <w:p>
       <w:pPr>
@@ -443,64 +503,25 @@
         <w:rPr>
           <w:rFonts w:ascii="Times New Roman" w:hAnsi="Times New Roman"/>
           <w:color w:val="4472C4" w:themeColor="accent1"/>
-          <w:sz w:val="32"/>
-          <w:szCs w:val="32"/>
+          <w:sz w:val="24"/>
         </w:rPr>
       </w:pPr>
       <w:r>
         <w:rPr>
           <w:rFonts w:ascii="Times New Roman" w:hAnsi="Times New Roman"/>
           <w:color w:val="4472C4" w:themeColor="accent1"/>
-          <w:sz w:val="32"/>
-          <w:szCs w:val="32"/>
-        </w:rPr>
-        <w:t>Midterm Report</w:t>
-      </w:r>
-    </w:p>
-    <w:p>
-      <w:pPr>
-        <w:jc w:val="right"/>
+          <w:sz w:val="24"/>
+        </w:rPr>
+        <w:t>November 25</w:t>
+      </w:r>
+      <w:r>
         <w:rPr>
           <w:rFonts w:ascii="Times New Roman" w:hAnsi="Times New Roman"/>
           <w:color w:val="4472C4" w:themeColor="accent1"/>
-          <w:sz w:val="32"/>
-          <w:szCs w:val="32"/>
-        </w:rPr>
-      </w:pPr>
-    </w:p>
-    <w:p>
-      <w:pPr>
-        <w:jc w:val="right"/>
-        <w:rPr>
-          <w:rFonts w:ascii="Times New Roman" w:hAnsi="Times New Roman"/>
-          <w:color w:val="4472C4" w:themeColor="accent1"/>
-          <w:sz w:val="24"/>
-        </w:rPr>
-      </w:pPr>
-      <w:r>
-        <w:rPr>
-          <w:rFonts w:ascii="Times New Roman" w:hAnsi="Times New Roman"/>
-          <w:color w:val="4472C4" w:themeColor="accent1"/>
-          <w:sz w:val="24"/>
-        </w:rPr>
-        <w:t>October 2</w:t>
-      </w:r>
-      <w:r>
-        <w:rPr>
-          <w:rFonts w:ascii="Times New Roman" w:hAnsi="Times New Roman"/>
-          <w:color w:val="4472C4" w:themeColor="accent1"/>
-          <w:sz w:val="24"/>
-        </w:rPr>
-        <w:t>2</w:t>
-      </w:r>
-      <w:r>
-        <w:rPr>
-          <w:rFonts w:ascii="Times New Roman" w:hAnsi="Times New Roman"/>
-          <w:color w:val="4472C4" w:themeColor="accent1"/>
           <w:sz w:val="24"/>
           <w:vertAlign w:val="superscript"/>
         </w:rPr>
-        <w:t>nd</w:t>
+        <w:t>th</w:t>
       </w:r>
       <w:r>
         <w:rPr>
@@ -797,6 +818,7 @@
           <w:id w:val="1376426399"/>
           <w:citation/>
         </w:sdtPr>
+        <w:sdtEndPr/>
         <w:sdtContent>
           <w:r>
             <w:rPr>
@@ -946,6 +968,7 @@
           <w:id w:val="1657574244"/>
           <w:citation/>
         </w:sdtPr>
+        <w:sdtEndPr/>
         <w:sdtContent>
           <w:r>
             <w:rPr>
@@ -1009,6 +1032,7 @@
           <w:id w:val="1160276516"/>
           <w:citation/>
         </w:sdtPr>
+        <w:sdtEndPr/>
         <w:sdtContent>
           <w:r>
             <w:rPr>
@@ -1791,6 +1815,7 @@
           <w:id w:val="1170146372"/>
           <w:citation/>
         </w:sdtPr>
+        <w:sdtEndPr/>
         <w:sdtContent>
           <w:r>
             <w:rPr>
@@ -3034,6 +3059,7 @@
           <w:id w:val="-1618676606"/>
           <w:citation/>
         </w:sdtPr>
+        <w:sdtEndPr/>
         <w:sdtContent>
           <w:r>
             <w:rPr>
@@ -3862,6 +3888,7 @@
           <w:id w:val="-531026506"/>
           <w:citation/>
         </w:sdtPr>
+        <w:sdtEndPr/>
         <w:sdtContent>
           <w:r>
             <w:rPr>

</xml_diff>